<commit_message>
Documento de Especificaçao Suplementar
</commit_message>
<xml_diff>
--- a/Documento de Especificação.docx
+++ b/Documento de Especificação.docx
@@ -89,14 +89,18 @@
         </w:tabs>
         <w:jc w:val="center"/>
         <w:rPr>
-          <w:sz w:val="52"/>
-          <w:szCs w:val="52"/>
-        </w:rPr>
-      </w:pPr>
-      <w:r>
-        <w:rPr>
-          <w:sz w:val="52"/>
-          <w:szCs w:val="52"/>
+          <w:rFonts w:asciiTheme="majorHAnsi" w:hAnsiTheme="majorHAnsi"/>
+          <w:b/>
+          <w:sz w:val="28"/>
+          <w:szCs w:val="28"/>
+        </w:rPr>
+      </w:pPr>
+      <w:r>
+        <w:rPr>
+          <w:rFonts w:asciiTheme="majorHAnsi" w:hAnsiTheme="majorHAnsi"/>
+          <w:b/>
+          <w:sz w:val="28"/>
+          <w:szCs w:val="28"/>
         </w:rPr>
         <w:lastRenderedPageBreak/>
         <w:t>Histórico de Revisão</w:t>
@@ -109,15 +113,18 @@
         <w:tblLook w:val="04A0" w:firstRow="1" w:lastRow="0" w:firstColumn="1" w:lastColumn="0" w:noHBand="0" w:noVBand="1"/>
       </w:tblPr>
       <w:tblGrid>
-        <w:gridCol w:w="2161"/>
-        <w:gridCol w:w="2161"/>
-        <w:gridCol w:w="2161"/>
-        <w:gridCol w:w="2161"/>
+        <w:gridCol w:w="2153"/>
+        <w:gridCol w:w="2153"/>
+        <w:gridCol w:w="2153"/>
+        <w:gridCol w:w="2153"/>
       </w:tblGrid>
       <w:tr>
+        <w:trPr>
+          <w:trHeight w:val="317"/>
+        </w:trPr>
         <w:tc>
           <w:tcPr>
-            <w:tcW w:w="2161" w:type="dxa"/>
+            <w:tcW w:w="2153" w:type="dxa"/>
           </w:tcPr>
           <w:p>
             <w:pPr>
@@ -144,7 +151,7 @@
         </w:tc>
         <w:tc>
           <w:tcPr>
-            <w:tcW w:w="2161" w:type="dxa"/>
+            <w:tcW w:w="2153" w:type="dxa"/>
           </w:tcPr>
           <w:p>
             <w:pPr>
@@ -171,7 +178,7 @@
         </w:tc>
         <w:tc>
           <w:tcPr>
-            <w:tcW w:w="2161" w:type="dxa"/>
+            <w:tcW w:w="2153" w:type="dxa"/>
           </w:tcPr>
           <w:p>
             <w:pPr>
@@ -198,7 +205,7 @@
         </w:tc>
         <w:tc>
           <w:tcPr>
-            <w:tcW w:w="2161" w:type="dxa"/>
+            <w:tcW w:w="2153" w:type="dxa"/>
           </w:tcPr>
           <w:p>
             <w:pPr>
@@ -225,9 +232,12 @@
         </w:tc>
       </w:tr>
       <w:tr>
+        <w:trPr>
+          <w:trHeight w:val="1535"/>
+        </w:trPr>
         <w:tc>
           <w:tcPr>
-            <w:tcW w:w="2161" w:type="dxa"/>
+            <w:tcW w:w="2153" w:type="dxa"/>
           </w:tcPr>
           <w:p>
             <w:pPr>
@@ -252,7 +262,7 @@
         </w:tc>
         <w:tc>
           <w:tcPr>
-            <w:tcW w:w="2161" w:type="dxa"/>
+            <w:tcW w:w="2153" w:type="dxa"/>
           </w:tcPr>
           <w:p>
             <w:pPr>
@@ -277,7 +287,7 @@
         </w:tc>
         <w:tc>
           <w:tcPr>
-            <w:tcW w:w="2161" w:type="dxa"/>
+            <w:tcW w:w="2153" w:type="dxa"/>
           </w:tcPr>
           <w:p>
             <w:pPr>
@@ -358,7 +368,7 @@
         </w:tc>
         <w:tc>
           <w:tcPr>
-            <w:tcW w:w="2161" w:type="dxa"/>
+            <w:tcW w:w="2153" w:type="dxa"/>
           </w:tcPr>
           <w:p>
             <w:pPr>
@@ -383,9 +393,12 @@
         </w:tc>
       </w:tr>
       <w:tr>
+        <w:trPr>
+          <w:trHeight w:val="2167"/>
+        </w:trPr>
         <w:tc>
           <w:tcPr>
-            <w:tcW w:w="2161" w:type="dxa"/>
+            <w:tcW w:w="2153" w:type="dxa"/>
           </w:tcPr>
           <w:p>
             <w:pPr>
@@ -404,13 +417,20 @@
                 <w:sz w:val="24"/>
                 <w:szCs w:val="24"/>
               </w:rPr>
-              <w:t>03/04/2016</w:t>
+              <w:t>03/05</w:t>
+            </w:r>
+            <w:r>
+              <w:rPr>
+                <w:sz w:val="24"/>
+                <w:szCs w:val="24"/>
+              </w:rPr>
+              <w:t>/2016</w:t>
             </w:r>
           </w:p>
         </w:tc>
         <w:tc>
           <w:tcPr>
-            <w:tcW w:w="2161" w:type="dxa"/>
+            <w:tcW w:w="2153" w:type="dxa"/>
           </w:tcPr>
           <w:p>
             <w:pPr>
@@ -435,7 +455,7 @@
         </w:tc>
         <w:tc>
           <w:tcPr>
-            <w:tcW w:w="2161" w:type="dxa"/>
+            <w:tcW w:w="2153" w:type="dxa"/>
           </w:tcPr>
           <w:p>
             <w:pPr>
@@ -527,7 +547,7 @@
         </w:tc>
         <w:tc>
           <w:tcPr>
-            <w:tcW w:w="2161" w:type="dxa"/>
+            <w:tcW w:w="2153" w:type="dxa"/>
           </w:tcPr>
           <w:p>
             <w:pPr>
@@ -551,6 +571,118 @@
           </w:p>
         </w:tc>
       </w:tr>
+      <w:tr>
+        <w:trPr>
+          <w:trHeight w:val="340"/>
+        </w:trPr>
+        <w:tc>
+          <w:tcPr>
+            <w:tcW w:w="2153" w:type="dxa"/>
+          </w:tcPr>
+          <w:p>
+            <w:pPr>
+              <w:tabs>
+                <w:tab w:val="left" w:pos="0"/>
+                <w:tab w:val="left" w:pos="8505"/>
+              </w:tabs>
+              <w:jc w:val="center"/>
+              <w:rPr>
+                <w:sz w:val="24"/>
+                <w:szCs w:val="24"/>
+              </w:rPr>
+            </w:pPr>
+            <w:r>
+              <w:rPr>
+                <w:sz w:val="24"/>
+                <w:szCs w:val="24"/>
+              </w:rPr>
+              <w:t>11/05</w:t>
+            </w:r>
+            <w:r>
+              <w:rPr>
+                <w:sz w:val="24"/>
+                <w:szCs w:val="24"/>
+              </w:rPr>
+              <w:t>/2016</w:t>
+            </w:r>
+          </w:p>
+        </w:tc>
+        <w:tc>
+          <w:tcPr>
+            <w:tcW w:w="2153" w:type="dxa"/>
+          </w:tcPr>
+          <w:p>
+            <w:pPr>
+              <w:tabs>
+                <w:tab w:val="left" w:pos="0"/>
+                <w:tab w:val="left" w:pos="8505"/>
+              </w:tabs>
+              <w:jc w:val="center"/>
+              <w:rPr>
+                <w:sz w:val="24"/>
+                <w:szCs w:val="24"/>
+              </w:rPr>
+            </w:pPr>
+            <w:r>
+              <w:rPr>
+                <w:sz w:val="24"/>
+                <w:szCs w:val="24"/>
+              </w:rPr>
+              <w:t>0.3</w:t>
+            </w:r>
+          </w:p>
+        </w:tc>
+        <w:tc>
+          <w:tcPr>
+            <w:tcW w:w="2153" w:type="dxa"/>
+          </w:tcPr>
+          <w:p>
+            <w:pPr>
+              <w:tabs>
+                <w:tab w:val="left" w:pos="0"/>
+                <w:tab w:val="left" w:pos="8505"/>
+              </w:tabs>
+              <w:jc w:val="center"/>
+              <w:rPr>
+                <w:sz w:val="24"/>
+                <w:szCs w:val="24"/>
+              </w:rPr>
+            </w:pPr>
+            <w:r>
+              <w:rPr>
+                <w:sz w:val="24"/>
+                <w:szCs w:val="24"/>
+              </w:rPr>
+              <w:t>Sumario.</w:t>
+            </w:r>
+          </w:p>
+        </w:tc>
+        <w:tc>
+          <w:tcPr>
+            <w:tcW w:w="2153" w:type="dxa"/>
+          </w:tcPr>
+          <w:p>
+            <w:pPr>
+              <w:tabs>
+                <w:tab w:val="left" w:pos="0"/>
+                <w:tab w:val="left" w:pos="8505"/>
+              </w:tabs>
+              <w:jc w:val="center"/>
+              <w:rPr>
+                <w:sz w:val="24"/>
+                <w:szCs w:val="24"/>
+              </w:rPr>
+            </w:pPr>
+            <w:r>
+              <w:rPr>
+                <w:sz w:val="24"/>
+                <w:szCs w:val="24"/>
+              </w:rPr>
+              <w:t>Tiago Alves da Silva</w:t>
+            </w:r>
+          </w:p>
+        </w:tc>
+      </w:tr>
     </w:tbl>
     <w:p>
       <w:pPr>
@@ -564,8 +696,6 @@
           <w:szCs w:val="72"/>
         </w:rPr>
       </w:pPr>
-      <w:bookmarkStart w:id="0" w:name="_GoBack"/>
-      <w:bookmarkEnd w:id="0"/>
     </w:p>
     <w:p>
       <w:pPr>
@@ -604,6 +734,412 @@
         <w:br w:type="page"/>
       </w:r>
     </w:p>
+    <w:sdt>
+      <w:sdtPr>
+        <w:id w:val="84271810"/>
+        <w:docPartObj>
+          <w:docPartGallery w:val="Table of Contents"/>
+          <w:docPartUnique/>
+        </w:docPartObj>
+      </w:sdtPr>
+      <w:sdtEndPr>
+        <w:rPr>
+          <w:rFonts w:asciiTheme="minorHAnsi" w:eastAsiaTheme="minorHAnsi" w:hAnsiTheme="minorHAnsi" w:cstheme="minorBidi"/>
+          <w:color w:val="auto"/>
+          <w:sz w:val="22"/>
+          <w:szCs w:val="22"/>
+          <w:lang w:eastAsia="en-US"/>
+        </w:rPr>
+      </w:sdtEndPr>
+      <w:sdtContent>
+        <w:p>
+          <w:pPr>
+            <w:pStyle w:val="CabealhodoSumrio"/>
+            <w:rPr>
+              <w:color w:val="auto"/>
+            </w:rPr>
+          </w:pPr>
+          <w:r>
+            <w:rPr>
+              <w:color w:val="auto"/>
+            </w:rPr>
+            <w:t>Sumário</w:t>
+          </w:r>
+        </w:p>
+        <w:p>
+          <w:pPr>
+            <w:pStyle w:val="Sumrio1"/>
+            <w:tabs>
+              <w:tab w:val="right" w:leader="dot" w:pos="8494"/>
+            </w:tabs>
+            <w:rPr>
+              <w:noProof/>
+            </w:rPr>
+          </w:pPr>
+          <w:r>
+            <w:fldChar w:fldCharType="begin"/>
+          </w:r>
+          <w:r>
+            <w:instrText xml:space="preserve"> TOC \o "1-3" \h \z \u </w:instrText>
+          </w:r>
+          <w:r>
+            <w:fldChar w:fldCharType="separate"/>
+          </w:r>
+          <w:hyperlink w:anchor="_Toc450726527" w:history="1">
+            <w:r>
+              <w:rPr>
+                <w:rStyle w:val="Hyperlink"/>
+                <w:noProof/>
+              </w:rPr>
+              <w:t>Introdução</w:t>
+            </w:r>
+            <w:r>
+              <w:rPr>
+                <w:noProof/>
+                <w:webHidden/>
+              </w:rPr>
+              <w:tab/>
+            </w:r>
+            <w:r>
+              <w:rPr>
+                <w:noProof/>
+                <w:webHidden/>
+              </w:rPr>
+              <w:fldChar w:fldCharType="begin"/>
+            </w:r>
+            <w:r>
+              <w:rPr>
+                <w:noProof/>
+                <w:webHidden/>
+              </w:rPr>
+              <w:instrText xml:space="preserve"> PAGEREF _Toc450726527 \h </w:instrText>
+            </w:r>
+            <w:r>
+              <w:rPr>
+                <w:noProof/>
+                <w:webHidden/>
+              </w:rPr>
+            </w:r>
+            <w:r>
+              <w:rPr>
+                <w:noProof/>
+                <w:webHidden/>
+              </w:rPr>
+              <w:fldChar w:fldCharType="separate"/>
+            </w:r>
+            <w:r>
+              <w:rPr>
+                <w:noProof/>
+                <w:webHidden/>
+              </w:rPr>
+              <w:t>4</w:t>
+            </w:r>
+            <w:r>
+              <w:rPr>
+                <w:noProof/>
+                <w:webHidden/>
+              </w:rPr>
+              <w:fldChar w:fldCharType="end"/>
+            </w:r>
+          </w:hyperlink>
+        </w:p>
+        <w:p>
+          <w:pPr>
+            <w:pStyle w:val="Sumrio1"/>
+            <w:tabs>
+              <w:tab w:val="right" w:leader="dot" w:pos="8494"/>
+            </w:tabs>
+            <w:rPr>
+              <w:noProof/>
+            </w:rPr>
+          </w:pPr>
+          <w:hyperlink w:anchor="_Toc450726528" w:history="1">
+            <w:r>
+              <w:rPr>
+                <w:rStyle w:val="Hyperlink"/>
+                <w:noProof/>
+              </w:rPr>
+              <w:t>Descrição geral</w:t>
+            </w:r>
+            <w:r>
+              <w:rPr>
+                <w:noProof/>
+                <w:webHidden/>
+              </w:rPr>
+              <w:tab/>
+            </w:r>
+            <w:r>
+              <w:rPr>
+                <w:noProof/>
+                <w:webHidden/>
+              </w:rPr>
+              <w:fldChar w:fldCharType="begin"/>
+            </w:r>
+            <w:r>
+              <w:rPr>
+                <w:noProof/>
+                <w:webHidden/>
+              </w:rPr>
+              <w:instrText xml:space="preserve"> PAGEREF _Toc450726528 \h </w:instrText>
+            </w:r>
+            <w:r>
+              <w:rPr>
+                <w:noProof/>
+                <w:webHidden/>
+              </w:rPr>
+            </w:r>
+            <w:r>
+              <w:rPr>
+                <w:noProof/>
+                <w:webHidden/>
+              </w:rPr>
+              <w:fldChar w:fldCharType="separate"/>
+            </w:r>
+            <w:r>
+              <w:rPr>
+                <w:noProof/>
+                <w:webHidden/>
+              </w:rPr>
+              <w:t>4</w:t>
+            </w:r>
+            <w:r>
+              <w:rPr>
+                <w:noProof/>
+                <w:webHidden/>
+              </w:rPr>
+              <w:fldChar w:fldCharType="end"/>
+            </w:r>
+          </w:hyperlink>
+        </w:p>
+        <w:p>
+          <w:pPr>
+            <w:pStyle w:val="Sumrio1"/>
+            <w:tabs>
+              <w:tab w:val="right" w:leader="dot" w:pos="8494"/>
+            </w:tabs>
+            <w:rPr>
+              <w:noProof/>
+            </w:rPr>
+          </w:pPr>
+          <w:hyperlink w:anchor="_Toc450726529" w:history="1">
+            <w:r>
+              <w:rPr>
+                <w:rStyle w:val="Hyperlink"/>
+                <w:noProof/>
+              </w:rPr>
+              <w:t>Restrições</w:t>
+            </w:r>
+            <w:r>
+              <w:rPr>
+                <w:noProof/>
+                <w:webHidden/>
+              </w:rPr>
+              <w:tab/>
+            </w:r>
+            <w:r>
+              <w:rPr>
+                <w:noProof/>
+                <w:webHidden/>
+              </w:rPr>
+              <w:fldChar w:fldCharType="begin"/>
+            </w:r>
+            <w:r>
+              <w:rPr>
+                <w:noProof/>
+                <w:webHidden/>
+              </w:rPr>
+              <w:instrText xml:space="preserve"> PAGEREF _Toc450726529 \h </w:instrText>
+            </w:r>
+            <w:r>
+              <w:rPr>
+                <w:noProof/>
+                <w:webHidden/>
+              </w:rPr>
+            </w:r>
+            <w:r>
+              <w:rPr>
+                <w:noProof/>
+                <w:webHidden/>
+              </w:rPr>
+              <w:fldChar w:fldCharType="separate"/>
+            </w:r>
+            <w:r>
+              <w:rPr>
+                <w:noProof/>
+                <w:webHidden/>
+              </w:rPr>
+              <w:t>4</w:t>
+            </w:r>
+            <w:r>
+              <w:rPr>
+                <w:noProof/>
+                <w:webHidden/>
+              </w:rPr>
+              <w:fldChar w:fldCharType="end"/>
+            </w:r>
+          </w:hyperlink>
+        </w:p>
+        <w:p>
+          <w:pPr>
+            <w:pStyle w:val="Sumrio1"/>
+            <w:tabs>
+              <w:tab w:val="right" w:leader="dot" w:pos="8494"/>
+            </w:tabs>
+            <w:rPr>
+              <w:noProof/>
+            </w:rPr>
+          </w:pPr>
+          <w:hyperlink w:anchor="_Toc450726530" w:history="1">
+            <w:r>
+              <w:rPr>
+                <w:rStyle w:val="Hyperlink"/>
+                <w:noProof/>
+              </w:rPr>
+              <w:t>Requ</w:t>
+            </w:r>
+            <w:r>
+              <w:rPr>
+                <w:rStyle w:val="Hyperlink"/>
+                <w:noProof/>
+              </w:rPr>
+              <w:t>i</w:t>
+            </w:r>
+            <w:r>
+              <w:rPr>
+                <w:rStyle w:val="Hyperlink"/>
+                <w:noProof/>
+              </w:rPr>
+              <w:t>sitos</w:t>
+            </w:r>
+            <w:r>
+              <w:rPr>
+                <w:noProof/>
+                <w:webHidden/>
+              </w:rPr>
+              <w:tab/>
+            </w:r>
+            <w:r>
+              <w:rPr>
+                <w:noProof/>
+                <w:webHidden/>
+              </w:rPr>
+              <w:fldChar w:fldCharType="begin"/>
+            </w:r>
+            <w:r>
+              <w:rPr>
+                <w:noProof/>
+                <w:webHidden/>
+              </w:rPr>
+              <w:instrText xml:space="preserve"> PAGEREF _Toc450726530 \h </w:instrText>
+            </w:r>
+            <w:r>
+              <w:rPr>
+                <w:noProof/>
+                <w:webHidden/>
+              </w:rPr>
+            </w:r>
+            <w:r>
+              <w:rPr>
+                <w:noProof/>
+                <w:webHidden/>
+              </w:rPr>
+              <w:fldChar w:fldCharType="separate"/>
+            </w:r>
+            <w:r>
+              <w:rPr>
+                <w:noProof/>
+                <w:webHidden/>
+              </w:rPr>
+              <w:t>5</w:t>
+            </w:r>
+            <w:r>
+              <w:rPr>
+                <w:noProof/>
+                <w:webHidden/>
+              </w:rPr>
+              <w:fldChar w:fldCharType="end"/>
+            </w:r>
+          </w:hyperlink>
+        </w:p>
+        <w:p>
+          <w:pPr>
+            <w:pStyle w:val="Sumrio1"/>
+            <w:tabs>
+              <w:tab w:val="right" w:leader="dot" w:pos="8494"/>
+            </w:tabs>
+            <w:rPr>
+              <w:noProof/>
+            </w:rPr>
+          </w:pPr>
+          <w:hyperlink w:anchor="_Toc450726531" w:history="1">
+            <w:r>
+              <w:rPr>
+                <w:rStyle w:val="Hyperlink"/>
+                <w:noProof/>
+              </w:rPr>
+              <w:t>Apêndices</w:t>
+            </w:r>
+            <w:r>
+              <w:rPr>
+                <w:noProof/>
+                <w:webHidden/>
+              </w:rPr>
+              <w:tab/>
+            </w:r>
+            <w:r>
+              <w:rPr>
+                <w:noProof/>
+                <w:webHidden/>
+              </w:rPr>
+              <w:fldChar w:fldCharType="begin"/>
+            </w:r>
+            <w:r>
+              <w:rPr>
+                <w:noProof/>
+                <w:webHidden/>
+              </w:rPr>
+              <w:instrText xml:space="preserve"> PAGEREF _Toc450726531 \h </w:instrText>
+            </w:r>
+            <w:r>
+              <w:rPr>
+                <w:noProof/>
+                <w:webHidden/>
+              </w:rPr>
+            </w:r>
+            <w:r>
+              <w:rPr>
+                <w:noProof/>
+                <w:webHidden/>
+              </w:rPr>
+              <w:fldChar w:fldCharType="separate"/>
+            </w:r>
+            <w:r>
+              <w:rPr>
+                <w:noProof/>
+                <w:webHidden/>
+              </w:rPr>
+              <w:t>6</w:t>
+            </w:r>
+            <w:r>
+              <w:rPr>
+                <w:noProof/>
+                <w:webHidden/>
+              </w:rPr>
+              <w:fldChar w:fldCharType="end"/>
+            </w:r>
+          </w:hyperlink>
+        </w:p>
+        <w:p>
+          <w:r>
+            <w:rPr>
+              <w:b/>
+              <w:bCs/>
+            </w:rPr>
+            <w:fldChar w:fldCharType="end"/>
+          </w:r>
+        </w:p>
+      </w:sdtContent>
+    </w:sdt>
     <w:p>
       <w:pPr>
         <w:jc w:val="center"/>
@@ -617,14 +1153,6 @@
           <w:sz w:val="24"/>
           <w:szCs w:val="24"/>
         </w:rPr>
-        <w:lastRenderedPageBreak/>
-        <w:t>Sumario</w:t>
-      </w:r>
-      <w:r>
-        <w:rPr>
-          <w:sz w:val="24"/>
-          <w:szCs w:val="24"/>
-        </w:rPr>
         <w:br w:type="page"/>
       </w:r>
     </w:p>
@@ -633,10 +1161,12 @@
         <w:pStyle w:val="Ttulo1"/>
         <w:spacing w:after="100" w:afterAutospacing="1"/>
       </w:pPr>
+      <w:bookmarkStart w:id="0" w:name="_Toc450726527"/>
       <w:r>
         <w:lastRenderedPageBreak/>
         <w:t>Introdução</w:t>
       </w:r>
+      <w:bookmarkEnd w:id="0"/>
     </w:p>
     <w:p>
       <w:pPr>
@@ -818,9 +1348,11 @@
         <w:pStyle w:val="Ttulo1"/>
         <w:spacing w:after="100" w:afterAutospacing="1"/>
       </w:pPr>
+      <w:bookmarkStart w:id="1" w:name="_Toc450726528"/>
       <w:r>
         <w:t>Descrição geral</w:t>
       </w:r>
+      <w:bookmarkEnd w:id="1"/>
     </w:p>
     <w:p>
       <w:r>
@@ -853,9 +1385,11 @@
           <w:szCs w:val="22"/>
         </w:rPr>
       </w:pPr>
+      <w:bookmarkStart w:id="2" w:name="_Toc450726529"/>
       <w:r>
         <w:t>Restrições</w:t>
       </w:r>
+      <w:bookmarkEnd w:id="2"/>
       <w:r>
         <w:tab/>
       </w:r>
@@ -881,10 +1415,12 @@
         <w:pStyle w:val="Ttulo1"/>
         <w:spacing w:after="100" w:afterAutospacing="1"/>
       </w:pPr>
+      <w:bookmarkStart w:id="3" w:name="_Toc450726530"/>
       <w:r>
         <w:lastRenderedPageBreak/>
         <w:t>Requisitos</w:t>
       </w:r>
+      <w:bookmarkEnd w:id="3"/>
     </w:p>
     <w:p>
       <w:pPr>
@@ -1019,6 +1555,8 @@
         </w:rPr>
         <w:t>Requisitos de Qualidade</w:t>
       </w:r>
+      <w:bookmarkStart w:id="4" w:name="_GoBack"/>
+      <w:bookmarkEnd w:id="4"/>
     </w:p>
     <w:p>
       <w:pPr>
@@ -1075,10 +1613,12 @@
         <w:pStyle w:val="Ttulo1"/>
         <w:spacing w:after="100" w:afterAutospacing="1"/>
       </w:pPr>
+      <w:bookmarkStart w:id="5" w:name="_Toc450726531"/>
       <w:r>
         <w:lastRenderedPageBreak/>
         <w:t>Apêndices</w:t>
       </w:r>
+      <w:bookmarkEnd w:id="5"/>
     </w:p>
     <w:p>
       <w:pPr>
@@ -1311,7 +1851,7 @@
           <w:rPr>
             <w:noProof/>
           </w:rPr>
-          <w:t>6</w:t>
+          <w:t>2</w:t>
         </w:r>
         <w:r>
           <w:fldChar w:fldCharType="end"/>
@@ -2414,6 +2954,46 @@
       <w:szCs w:val="16"/>
     </w:rPr>
   </w:style>
+  <w:style w:type="paragraph" w:styleId="CabealhodoSumrio">
+    <w:name w:val="TOC Heading"/>
+    <w:basedOn w:val="Ttulo1"/>
+    <w:next w:val="Normal"/>
+    <w:uiPriority w:val="39"/>
+    <w:semiHidden/>
+    <w:unhideWhenUsed/>
+    <w:qFormat/>
+    <w:rsid w:val="00732823"/>
+    <w:pPr>
+      <w:outlineLvl w:val="9"/>
+    </w:pPr>
+    <w:rPr>
+      <w:color w:val="365F91" w:themeColor="accent1" w:themeShade="BF"/>
+      <w:lang w:eastAsia="pt-BR"/>
+    </w:rPr>
+  </w:style>
+  <w:style w:type="paragraph" w:styleId="Sumrio1">
+    <w:name w:val="toc 1"/>
+    <w:basedOn w:val="Normal"/>
+    <w:next w:val="Normal"/>
+    <w:autoRedefine/>
+    <w:uiPriority w:val="39"/>
+    <w:unhideWhenUsed/>
+    <w:rsid w:val="00732823"/>
+    <w:pPr>
+      <w:spacing w:after="100"/>
+    </w:pPr>
+  </w:style>
+  <w:style w:type="character" w:styleId="Hyperlink">
+    <w:name w:val="Hyperlink"/>
+    <w:basedOn w:val="Fontepargpadro"/>
+    <w:uiPriority w:val="99"/>
+    <w:unhideWhenUsed/>
+    <w:rsid w:val="00732823"/>
+    <w:rPr>
+      <w:color w:val="0000FF" w:themeColor="hyperlink"/>
+      <w:u w:val="single"/>
+    </w:rPr>
+  </w:style>
 </w:styles>
 </file>
 
@@ -3173,6 +3753,46 @@
       <w:rFonts w:ascii="Tahoma" w:hAnsi="Tahoma" w:cs="Tahoma"/>
       <w:sz w:val="16"/>
       <w:szCs w:val="16"/>
+    </w:rPr>
+  </w:style>
+  <w:style w:type="paragraph" w:styleId="CabealhodoSumrio">
+    <w:name w:val="TOC Heading"/>
+    <w:basedOn w:val="Ttulo1"/>
+    <w:next w:val="Normal"/>
+    <w:uiPriority w:val="39"/>
+    <w:semiHidden/>
+    <w:unhideWhenUsed/>
+    <w:qFormat/>
+    <w:rsid w:val="00732823"/>
+    <w:pPr>
+      <w:outlineLvl w:val="9"/>
+    </w:pPr>
+    <w:rPr>
+      <w:color w:val="365F91" w:themeColor="accent1" w:themeShade="BF"/>
+      <w:lang w:eastAsia="pt-BR"/>
+    </w:rPr>
+  </w:style>
+  <w:style w:type="paragraph" w:styleId="Sumrio1">
+    <w:name w:val="toc 1"/>
+    <w:basedOn w:val="Normal"/>
+    <w:next w:val="Normal"/>
+    <w:autoRedefine/>
+    <w:uiPriority w:val="39"/>
+    <w:unhideWhenUsed/>
+    <w:rsid w:val="00732823"/>
+    <w:pPr>
+      <w:spacing w:after="100"/>
+    </w:pPr>
+  </w:style>
+  <w:style w:type="character" w:styleId="Hyperlink">
+    <w:name w:val="Hyperlink"/>
+    <w:basedOn w:val="Fontepargpadro"/>
+    <w:uiPriority w:val="99"/>
+    <w:unhideWhenUsed/>
+    <w:rsid w:val="00732823"/>
+    <w:rPr>
+      <w:color w:val="0000FF" w:themeColor="hyperlink"/>
+      <w:u w:val="single"/>
     </w:rPr>
   </w:style>
 </w:styles>
@@ -3468,7 +4088,7 @@
 </file>
 
 <file path=customXml/itemProps1.xml><?xml version="1.0" encoding="utf-8"?>
-<ds:datastoreItem xmlns:ds="http://schemas.openxmlformats.org/officeDocument/2006/customXml" ds:itemID="{E6259641-81C7-4B11-AB9D-383BAD4E21C2}">
+<ds:datastoreItem xmlns:ds="http://schemas.openxmlformats.org/officeDocument/2006/customXml" ds:itemID="{860307FF-5CBB-43CB-84BD-399984421164}">
   <ds:schemaRefs>
     <ds:schemaRef ds:uri="http://schemas.openxmlformats.org/officeDocument/2006/bibliography"/>
   </ds:schemaRefs>

</xml_diff>